<commit_message>
Adding the required hyperlinks
</commit_message>
<xml_diff>
--- a/Docs/Instructions.docx
+++ b/Docs/Instructions.docx
@@ -30,18 +30,7 @@
           <w:szCs w:val="40"/>
           <w:lang w:val="en-GB"/>
         </w:rPr>
-        <w:t xml:space="preserve">For </w:t>
-      </w:r>
-      <w:r>
-        <w:rPr>
-          <w:rFonts w:ascii="EYInterstate" w:hAnsi="EYInterstate"/>
-          <w:b/>
-          <w:bCs/>
-          <w:sz w:val="40"/>
-          <w:szCs w:val="40"/>
-          <w:lang w:val="en-GB"/>
-        </w:rPr>
-        <w:t>Data Science Quest I</w:t>
+        <w:t>For Data Science Quest I</w:t>
       </w:r>
     </w:p>
     <w:p>
@@ -89,7 +78,13 @@
           <w:rPr>
             <w:rStyle w:val="Hyperlink"/>
           </w:rPr>
-          <w:t>ub Repo</w:t>
+          <w:t>ub Rep</w:t>
+        </w:r>
+        <w:r>
+          <w:rPr>
+            <w:rStyle w:val="Hyperlink"/>
+          </w:rPr>
+          <w:t>o</w:t>
         </w:r>
       </w:hyperlink>
       <w:r>
@@ -101,16 +96,11 @@
       <w:r>
         <w:t xml:space="preserve">app, python, </w:t>
       </w:r>
-      <w:proofErr w:type="spellStart"/>
       <w:r>
         <w:t>D</w:t>
       </w:r>
       <w:r>
-        <w:t>ockerfile</w:t>
-      </w:r>
-      <w:proofErr w:type="spellEnd"/>
-      <w:r>
-        <w:t>, Slides, Docs can be found)</w:t>
+        <w:t>ockerfile, Slides, Docs can be found)</w:t>
       </w:r>
     </w:p>
     <w:p>
@@ -126,7 +116,25 @@
           <w:rPr>
             <w:rStyle w:val="Hyperlink"/>
           </w:rPr>
-          <w:t>Google Colab</w:t>
+          <w:t>Google Co</w:t>
+        </w:r>
+        <w:r>
+          <w:rPr>
+            <w:rStyle w:val="Hyperlink"/>
+          </w:rPr>
+          <w:t>l</w:t>
+        </w:r>
+        <w:r>
+          <w:rPr>
+            <w:rStyle w:val="Hyperlink"/>
+          </w:rPr>
+          <w:t>a</w:t>
+        </w:r>
+        <w:r>
+          <w:rPr>
+            <w:rStyle w:val="Hyperlink"/>
+          </w:rPr>
+          <w:t>b</w:t>
         </w:r>
       </w:hyperlink>
       <w:r>
@@ -140,6 +148,9 @@
       </w:r>
       <w:r>
         <w:t>s</w:t>
+      </w:r>
+      <w:r>
+        <w:t>, require google chrome</w:t>
       </w:r>
       <w:r>
         <w:t>)</w:t>
@@ -158,7 +169,19 @@
           <w:rPr>
             <w:rStyle w:val="Hyperlink"/>
           </w:rPr>
-          <w:t>Deployed Web App</w:t>
+          <w:t>Deployed Web A</w:t>
+        </w:r>
+        <w:r>
+          <w:rPr>
+            <w:rStyle w:val="Hyperlink"/>
+          </w:rPr>
+          <w:t>p</w:t>
+        </w:r>
+        <w:r>
+          <w:rPr>
+            <w:rStyle w:val="Hyperlink"/>
+          </w:rPr>
+          <w:t>p</w:t>
         </w:r>
       </w:hyperlink>
       <w:r>
@@ -327,21 +350,12 @@
         <w:t xml:space="preserve">One can also just extract the zip file (attachment in email), download from google drive or </w:t>
       </w:r>
       <w:hyperlink r:id="rId12" w:history="1">
-        <w:proofErr w:type="spellStart"/>
         <w:r>
           <w:rPr>
             <w:rStyle w:val="Hyperlink"/>
             <w:color w:val="000000" w:themeColor="text1"/>
           </w:rPr>
-          <w:t>Github</w:t>
-        </w:r>
-        <w:proofErr w:type="spellEnd"/>
-        <w:r>
-          <w:rPr>
-            <w:rStyle w:val="Hyperlink"/>
-            <w:color w:val="000000" w:themeColor="text1"/>
-          </w:rPr>
-          <w:t xml:space="preserve"> Repo</w:t>
+          <w:t>Github Repo</w:t>
         </w:r>
       </w:hyperlink>
       <w:r>
@@ -378,18 +392,8 @@
           <w:iCs/>
           <w:color w:val="808080" w:themeColor="background1" w:themeShade="80"/>
         </w:rPr>
-        <w:t>docker build --tag iris-app:1.</w:t>
-      </w:r>
-      <w:proofErr w:type="gramStart"/>
-      <w:r>
-        <w:rPr>
-          <w:i/>
-          <w:iCs/>
-          <w:color w:val="808080" w:themeColor="background1" w:themeShade="80"/>
-        </w:rPr>
-        <w:t>1 .</w:t>
-      </w:r>
-      <w:proofErr w:type="gramEnd"/>
+        <w:t>docker build --tag iris-app:1.1 .</w:t>
+      </w:r>
     </w:p>
     <w:p>
       <w:pPr>
@@ -450,25 +454,7 @@
             <w:iCs/>
             <w:color w:val="A6A6A6" w:themeColor="background1" w:themeShade="A6"/>
           </w:rPr>
-          <w:t>http://lo</w:t>
-        </w:r>
-        <w:r>
-          <w:rPr>
-            <w:rStyle w:val="Hyperlink"/>
-            <w:i/>
-            <w:iCs/>
-            <w:color w:val="A6A6A6" w:themeColor="background1" w:themeShade="A6"/>
-          </w:rPr>
-          <w:t>c</w:t>
-        </w:r>
-        <w:r>
-          <w:rPr>
-            <w:rStyle w:val="Hyperlink"/>
-            <w:i/>
-            <w:iCs/>
-            <w:color w:val="A6A6A6" w:themeColor="background1" w:themeShade="A6"/>
-          </w:rPr>
-          <w:t>alhost:8050/</w:t>
+          <w:t>http://localhost:8050/</w:t>
         </w:r>
       </w:hyperlink>
       <w:r>
@@ -550,83 +536,91 @@
           <w:iCs/>
           <w:color w:val="A6A6A6" w:themeColor="background1" w:themeShade="A6"/>
         </w:rPr>
-        <w:t>:8050 -</w:t>
-      </w:r>
-      <w:proofErr w:type="spellStart"/>
-      <w:r>
+        <w:t>:8050 -it --entrypoint /bin/sh iris-app:1.1</w:t>
+      </w:r>
+    </w:p>
+    <w:p>
+      <w:pPr>
+        <w:ind w:left="720"/>
         <w:rPr>
           <w:i/>
           <w:iCs/>
           <w:color w:val="A6A6A6" w:themeColor="background1" w:themeShade="A6"/>
         </w:rPr>
-        <w:t>it</w:t>
-      </w:r>
-      <w:proofErr w:type="spellEnd"/>
+      </w:pPr>
+      <w:r>
+        <w:rPr>
+          <w:color w:val="000000" w:themeColor="text1"/>
+        </w:rPr>
+        <w:t>Web app</w:t>
+      </w:r>
+      <w:r>
+        <w:rPr>
+          <w:color w:val="000000" w:themeColor="text1"/>
+        </w:rPr>
+        <w:br/>
+      </w:r>
       <w:r>
         <w:rPr>
           <w:i/>
           <w:iCs/>
           <w:color w:val="A6A6A6" w:themeColor="background1" w:themeShade="A6"/>
         </w:rPr>
-        <w:t xml:space="preserve"> --</w:t>
-      </w:r>
-      <w:proofErr w:type="spellStart"/>
+        <w:t>p</w:t>
+      </w:r>
       <w:r>
         <w:rPr>
           <w:i/>
           <w:iCs/>
           <w:color w:val="A6A6A6" w:themeColor="background1" w:themeShade="A6"/>
         </w:rPr>
-        <w:t>entrypoint</w:t>
-      </w:r>
-      <w:proofErr w:type="spellEnd"/>
-      <w:r>
+        <w:t>ython app.py</w:t>
+      </w:r>
+    </w:p>
+    <w:p>
+      <w:pPr>
+        <w:ind w:left="720"/>
         <w:rPr>
           <w:i/>
           <w:iCs/>
           <w:color w:val="A6A6A6" w:themeColor="background1" w:themeShade="A6"/>
         </w:rPr>
-        <w:t xml:space="preserve"> /bin/</w:t>
-      </w:r>
-      <w:proofErr w:type="spellStart"/>
+      </w:pPr>
+      <w:r>
+        <w:rPr>
+          <w:color w:val="000000" w:themeColor="text1"/>
+        </w:rPr>
+        <w:t>Data quality check</w:t>
+      </w:r>
+      <w:r>
+        <w:rPr>
+          <w:color w:val="000000" w:themeColor="text1"/>
+        </w:rPr>
+        <w:br/>
+      </w:r>
       <w:r>
         <w:rPr>
           <w:i/>
           <w:iCs/>
           <w:color w:val="A6A6A6" w:themeColor="background1" w:themeShade="A6"/>
         </w:rPr>
-        <w:t>sh</w:t>
-      </w:r>
-      <w:proofErr w:type="spellEnd"/>
+        <w:t>p</w:t>
+      </w:r>
       <w:r>
         <w:rPr>
           <w:i/>
           <w:iCs/>
           <w:color w:val="A6A6A6" w:themeColor="background1" w:themeShade="A6"/>
         </w:rPr>
-        <w:t xml:space="preserve"> iris-app:1.1</w:t>
-      </w:r>
-    </w:p>
-    <w:p>
-      <w:pPr>
-        <w:ind w:left="720"/>
+        <w:t>ython test_</w:t>
+      </w:r>
+      <w:r>
         <w:rPr>
           <w:i/>
           <w:iCs/>
           <w:color w:val="A6A6A6" w:themeColor="background1" w:themeShade="A6"/>
         </w:rPr>
-      </w:pPr>
-      <w:r>
-        <w:rPr>
-          <w:color w:val="000000" w:themeColor="text1"/>
-        </w:rPr>
-        <w:t>Web app</w:t>
-      </w:r>
-      <w:r>
-        <w:rPr>
-          <w:color w:val="000000" w:themeColor="text1"/>
-        </w:rPr>
-        <w:br/>
+        <w:t>iris_similar.py</w:t>
       </w:r>
       <w:r>
         <w:rPr>
@@ -634,91 +628,9 @@
           <w:iCs/>
           <w:color w:val="A6A6A6" w:themeColor="background1" w:themeShade="A6"/>
         </w:rPr>
-        <w:t>p</w:t>
-      </w:r>
-      <w:r>
-        <w:rPr>
-          <w:i/>
-          <w:iCs/>
-          <w:color w:val="A6A6A6" w:themeColor="background1" w:themeShade="A6"/>
-        </w:rPr>
-        <w:t>ython app.py</w:t>
-      </w:r>
-    </w:p>
-    <w:p>
-      <w:pPr>
-        <w:ind w:left="720"/>
-        <w:rPr>
-          <w:i/>
-          <w:iCs/>
-          <w:color w:val="A6A6A6" w:themeColor="background1" w:themeShade="A6"/>
-        </w:rPr>
-      </w:pPr>
-      <w:r>
-        <w:rPr>
-          <w:color w:val="000000" w:themeColor="text1"/>
-        </w:rPr>
-        <w:t>Data quality check</w:t>
-      </w:r>
-      <w:r>
-        <w:rPr>
-          <w:color w:val="000000" w:themeColor="text1"/>
-        </w:rPr>
         <w:br/>
-      </w:r>
-      <w:r>
-        <w:rPr>
-          <w:i/>
-          <w:iCs/>
-          <w:color w:val="A6A6A6" w:themeColor="background1" w:themeShade="A6"/>
-        </w:rPr>
-        <w:t>p</w:t>
-      </w:r>
-      <w:r>
-        <w:rPr>
-          <w:i/>
-          <w:iCs/>
-          <w:color w:val="A6A6A6" w:themeColor="background1" w:themeShade="A6"/>
-        </w:rPr>
-        <w:t>ython test_</w:t>
-      </w:r>
-      <w:r>
-        <w:rPr>
-          <w:i/>
-          <w:iCs/>
-          <w:color w:val="A6A6A6" w:themeColor="background1" w:themeShade="A6"/>
-        </w:rPr>
-        <w:t>iris_similar.py</w:t>
-      </w:r>
-      <w:r>
-        <w:rPr>
-          <w:i/>
-          <w:iCs/>
-          <w:color w:val="A6A6A6" w:themeColor="background1" w:themeShade="A6"/>
-        </w:rPr>
-        <w:br/>
-        <w:t xml:space="preserve">cat </w:t>
-      </w:r>
-      <w:proofErr w:type="spellStart"/>
-      <w:r>
-        <w:rPr>
-          <w:i/>
-          <w:iCs/>
-          <w:color w:val="A6A6A6" w:themeColor="background1" w:themeShade="A6"/>
-        </w:rPr>
-        <w:t>data_</w:t>
-      </w:r>
-      <w:proofErr w:type="gramStart"/>
-      <w:r>
-        <w:rPr>
-          <w:i/>
-          <w:iCs/>
-          <w:color w:val="A6A6A6" w:themeColor="background1" w:themeShade="A6"/>
-        </w:rPr>
-        <w:t>quality.output</w:t>
-      </w:r>
-      <w:proofErr w:type="spellEnd"/>
-      <w:proofErr w:type="gramEnd"/>
+        <w:t>cat data_quality.output</w:t>
+      </w:r>
       <w:r>
         <w:rPr>
           <w:i/>
@@ -769,15 +681,7 @@
         </w:numPr>
       </w:pPr>
       <w:r>
-        <w:t xml:space="preserve">Dash (for the react based web components, and </w:t>
-      </w:r>
-      <w:proofErr w:type="spellStart"/>
-      <w:r>
-        <w:t>Plotly</w:t>
-      </w:r>
-      <w:proofErr w:type="spellEnd"/>
-      <w:r>
-        <w:t xml:space="preserve"> cha</w:t>
+        <w:t>Dash (for the react based web components, and Plotly cha</w:t>
       </w:r>
       <w:r>
         <w:t>r</w:t>
@@ -807,13 +711,7 @@
         </w:numPr>
       </w:pPr>
       <w:r>
-        <w:t xml:space="preserve">Docker </w:t>
-      </w:r>
-      <w:r>
-        <w:t>(To</w:t>
-      </w:r>
-      <w:r>
-        <w:t xml:space="preserve"> construct the environment, deployment)</w:t>
+        <w:t>Docker (To construct the environment, deployment)</w:t>
       </w:r>
     </w:p>
     <w:sectPr>
@@ -2447,6 +2345,7 @@
   <w:style w:type="character" w:default="1" w:styleId="DefaultParagraphFont">
     <w:name w:val="Default Paragraph Font"/>
     <w:uiPriority w:val="1"/>
+    <w:semiHidden/>
     <w:unhideWhenUsed/>
   </w:style>
   <w:style w:type="table" w:default="1" w:styleId="TableNormal">

</xml_diff>